<commit_message>
mvp file code for thor.
</commit_message>
<xml_diff>
--- a/src/components/jim.docx
+++ b/src/components/jim.docx
@@ -603,6 +603,7 @@
     <w:qFormat/>
     <w:pPr>
       <w:widowControl/>
+      <w:suppressAutoHyphens w:val="true"/>
       <w:bidi w:val="0"/>
       <w:spacing w:lineRule="auto" w:line="276" w:before="0" w:after="0"/>
       <w:jc w:val="left"/>
@@ -625,6 +626,7 @@
       <w:keepLines/>
       <w:pageBreakBefore w:val="false"/>
       <w:widowControl/>
+      <w:suppressAutoHyphens w:val="true"/>
       <w:bidi w:val="0"/>
       <w:spacing w:lineRule="auto" w:line="240" w:before="400" w:after="120"/>
       <w:jc w:val="left"/>
@@ -647,6 +649,7 @@
       <w:keepLines/>
       <w:pageBreakBefore w:val="false"/>
       <w:widowControl/>
+      <w:suppressAutoHyphens w:val="true"/>
       <w:bidi w:val="0"/>
       <w:spacing w:lineRule="auto" w:line="240" w:before="360" w:after="120"/>
       <w:jc w:val="left"/>
@@ -670,6 +673,7 @@
       <w:keepLines/>
       <w:pageBreakBefore w:val="false"/>
       <w:widowControl/>
+      <w:suppressAutoHyphens w:val="true"/>
       <w:bidi w:val="0"/>
       <w:spacing w:lineRule="auto" w:line="240" w:before="320" w:after="80"/>
       <w:jc w:val="left"/>
@@ -693,6 +697,7 @@
       <w:keepLines/>
       <w:pageBreakBefore w:val="false"/>
       <w:widowControl/>
+      <w:suppressAutoHyphens w:val="true"/>
       <w:bidi w:val="0"/>
       <w:spacing w:lineRule="auto" w:line="240" w:before="280" w:after="80"/>
       <w:jc w:val="left"/>
@@ -715,6 +720,7 @@
       <w:keepLines/>
       <w:pageBreakBefore w:val="false"/>
       <w:widowControl/>
+      <w:suppressAutoHyphens w:val="true"/>
       <w:bidi w:val="0"/>
       <w:spacing w:lineRule="auto" w:line="240" w:before="240" w:after="80"/>
       <w:jc w:val="left"/>
@@ -737,6 +743,7 @@
       <w:keepLines/>
       <w:pageBreakBefore w:val="false"/>
       <w:widowControl/>
+      <w:suppressAutoHyphens w:val="true"/>
       <w:bidi w:val="0"/>
       <w:spacing w:lineRule="auto" w:line="240" w:before="240" w:after="80"/>
       <w:jc w:val="left"/>
@@ -814,6 +821,7 @@
     <w:qFormat/>
     <w:pPr>
       <w:widowControl/>
+      <w:suppressAutoHyphens w:val="true"/>
       <w:bidi w:val="0"/>
       <w:spacing w:lineRule="auto" w:line="276" w:before="0" w:after="0"/>
       <w:jc w:val="left"/>

</xml_diff>